<commit_message>
update as of july 18, 2023
</commit_message>
<xml_diff>
--- a/reports/May_2023_DTR_report.docx
+++ b/reports/May_2023_DTR_report.docx
@@ -76,48 +76,6 @@
           </w:tcPr>
           <w:p>
             <w:r>
-              <w:t>SOLON, ADAM L.</w:t>
-            </w:r>
-          </w:p>
-        </w:tc>
-        <w:tc>
-          <w:tcPr>
-            <w:tcW w:type="dxa" w:w="2160"/>
-          </w:tcPr>
-          <w:p>
-            <w:r>
-              <w:t>Editorial Board Photo Editor</w:t>
-            </w:r>
-          </w:p>
-        </w:tc>
-        <w:tc>
-          <w:tcPr>
-            <w:tcW w:type="dxa" w:w="2160"/>
-          </w:tcPr>
-          <w:p>
-            <w:r>
-              <w:t>230:46:45</w:t>
-            </w:r>
-          </w:p>
-        </w:tc>
-        <w:tc>
-          <w:tcPr>
-            <w:tcW w:type="dxa" w:w="2160"/>
-          </w:tcPr>
-          <w:p>
-            <w:r>
-              <w:t>Complete</w:t>
-            </w:r>
-          </w:p>
-        </w:tc>
-      </w:tr>
-      <w:tr>
-        <w:tc>
-          <w:tcPr>
-            <w:tcW w:type="dxa" w:w="2160"/>
-          </w:tcPr>
-          <w:p>
-            <w:r>
               <w:t>BINONDO, KYLA D.</w:t>
             </w:r>
           </w:p>
@@ -139,90 +97,6 @@
           <w:p>
             <w:r>
               <w:t>199:33:07</w:t>
-            </w:r>
-          </w:p>
-        </w:tc>
-        <w:tc>
-          <w:tcPr>
-            <w:tcW w:type="dxa" w:w="2160"/>
-          </w:tcPr>
-          <w:p>
-            <w:r>
-              <w:t>Complete</w:t>
-            </w:r>
-          </w:p>
-        </w:tc>
-      </w:tr>
-      <w:tr>
-        <w:tc>
-          <w:tcPr>
-            <w:tcW w:type="dxa" w:w="2160"/>
-          </w:tcPr>
-          <w:p>
-            <w:r>
-              <w:t>DEIMOS, CHRISTIAN JACOB B.</w:t>
-            </w:r>
-          </w:p>
-        </w:tc>
-        <w:tc>
-          <w:tcPr>
-            <w:tcW w:type="dxa" w:w="2160"/>
-          </w:tcPr>
-          <w:p>
-            <w:r>
-              <w:t>Senior Staff Photojournalist</w:t>
-            </w:r>
-          </w:p>
-        </w:tc>
-        <w:tc>
-          <w:tcPr>
-            <w:tcW w:type="dxa" w:w="2160"/>
-          </w:tcPr>
-          <w:p>
-            <w:r>
-              <w:t>183:24:01</w:t>
-            </w:r>
-          </w:p>
-        </w:tc>
-        <w:tc>
-          <w:tcPr>
-            <w:tcW w:type="dxa" w:w="2160"/>
-          </w:tcPr>
-          <w:p>
-            <w:r>
-              <w:t>Complete</w:t>
-            </w:r>
-          </w:p>
-        </w:tc>
-      </w:tr>
-      <w:tr>
-        <w:tc>
-          <w:tcPr>
-            <w:tcW w:type="dxa" w:w="2160"/>
-          </w:tcPr>
-          <w:p>
-            <w:r>
-              <w:t>GIMENEZ, CATHYRENE A.</w:t>
-            </w:r>
-          </w:p>
-        </w:tc>
-        <w:tc>
-          <w:tcPr>
-            <w:tcW w:type="dxa" w:w="2160"/>
-          </w:tcPr>
-          <w:p>
-            <w:r>
-              <w:t>Editorial Board Finance Manager</w:t>
-            </w:r>
-          </w:p>
-        </w:tc>
-        <w:tc>
-          <w:tcPr>
-            <w:tcW w:type="dxa" w:w="2160"/>
-          </w:tcPr>
-          <w:p>
-            <w:r>
-              <w:t>152:41:35</w:t>
             </w:r>
           </w:p>
         </w:tc>
@@ -390,49 +264,7 @@
           </w:tcPr>
           <w:p>
             <w:r>
-              <w:t>97:41:04</w:t>
-            </w:r>
-          </w:p>
-        </w:tc>
-        <w:tc>
-          <w:tcPr>
-            <w:tcW w:type="dxa" w:w="2160"/>
-          </w:tcPr>
-          <w:p>
-            <w:r>
-              <w:t>Complete</w:t>
-            </w:r>
-          </w:p>
-        </w:tc>
-      </w:tr>
-      <w:tr>
-        <w:tc>
-          <w:tcPr>
-            <w:tcW w:type="dxa" w:w="2160"/>
-          </w:tcPr>
-          <w:p>
-            <w:r>
-              <w:t>TORRES, ANGELA MAE S.</w:t>
-            </w:r>
-          </w:p>
-        </w:tc>
-        <w:tc>
-          <w:tcPr>
-            <w:tcW w:type="dxa" w:w="2160"/>
-          </w:tcPr>
-          <w:p>
-            <w:r>
-              <w:t>Editorial Board Planning and Research Director</w:t>
-            </w:r>
-          </w:p>
-        </w:tc>
-        <w:tc>
-          <w:tcPr>
-            <w:tcW w:type="dxa" w:w="2160"/>
-          </w:tcPr>
-          <w:p>
-            <w:r>
-              <w:t>90:59:52</w:t>
+              <w:t>93:41:04</w:t>
             </w:r>
           </w:p>
         </w:tc>
@@ -496,6 +328,48 @@
           </w:tcPr>
           <w:p>
             <w:r>
+              <w:t>DEIMOS, CHRISTIAN JACOB B.</w:t>
+            </w:r>
+          </w:p>
+        </w:tc>
+        <w:tc>
+          <w:tcPr>
+            <w:tcW w:type="dxa" w:w="2160"/>
+          </w:tcPr>
+          <w:p>
+            <w:r>
+              <w:t>Senior Staff Photojournalist</w:t>
+            </w:r>
+          </w:p>
+        </w:tc>
+        <w:tc>
+          <w:tcPr>
+            <w:tcW w:type="dxa" w:w="2160"/>
+          </w:tcPr>
+          <w:p>
+            <w:r>
+              <w:t>75:24:01</w:t>
+            </w:r>
+          </w:p>
+        </w:tc>
+        <w:tc>
+          <w:tcPr>
+            <w:tcW w:type="dxa" w:w="2160"/>
+          </w:tcPr>
+          <w:p>
+            <w:r>
+              <w:t>Complete</w:t>
+            </w:r>
+          </w:p>
+        </w:tc>
+      </w:tr>
+      <w:tr>
+        <w:tc>
+          <w:tcPr>
+            <w:tcW w:type="dxa" w:w="2160"/>
+          </w:tcPr>
+          <w:p>
+            <w:r>
               <w:t>EYAO, ADRIENNE C.</w:t>
             </w:r>
           </w:p>
@@ -517,48 +391,6 @@
           <w:p>
             <w:r>
               <w:t>71:35:59</w:t>
-            </w:r>
-          </w:p>
-        </w:tc>
-        <w:tc>
-          <w:tcPr>
-            <w:tcW w:type="dxa" w:w="2160"/>
-          </w:tcPr>
-          <w:p>
-            <w:r>
-              <w:t>Complete</w:t>
-            </w:r>
-          </w:p>
-        </w:tc>
-      </w:tr>
-      <w:tr>
-        <w:tc>
-          <w:tcPr>
-            <w:tcW w:type="dxa" w:w="2160"/>
-          </w:tcPr>
-          <w:p>
-            <w:r>
-              <w:t>RACAZA, DAVE N.</w:t>
-            </w:r>
-          </w:p>
-        </w:tc>
-        <w:tc>
-          <w:tcPr>
-            <w:tcW w:type="dxa" w:w="2160"/>
-          </w:tcPr>
-          <w:p>
-            <w:r>
-              <w:t>Senior Staff Writer</w:t>
-            </w:r>
-          </w:p>
-        </w:tc>
-        <w:tc>
-          <w:tcPr>
-            <w:tcW w:type="dxa" w:w="2160"/>
-          </w:tcPr>
-          <w:p>
-            <w:r>
-              <w:t>64:11:27</w:t>
             </w:r>
           </w:p>
         </w:tc>
@@ -643,6 +475,48 @@
           <w:p>
             <w:r>
               <w:t>56:25:31</w:t>
+            </w:r>
+          </w:p>
+        </w:tc>
+        <w:tc>
+          <w:tcPr>
+            <w:tcW w:type="dxa" w:w="2160"/>
+          </w:tcPr>
+          <w:p>
+            <w:r>
+              <w:t>Complete</w:t>
+            </w:r>
+          </w:p>
+        </w:tc>
+      </w:tr>
+      <w:tr>
+        <w:tc>
+          <w:tcPr>
+            <w:tcW w:type="dxa" w:w="2160"/>
+          </w:tcPr>
+          <w:p>
+            <w:r>
+              <w:t>RACAZA, DAVE N.</w:t>
+            </w:r>
+          </w:p>
+        </w:tc>
+        <w:tc>
+          <w:tcPr>
+            <w:tcW w:type="dxa" w:w="2160"/>
+          </w:tcPr>
+          <w:p>
+            <w:r>
+              <w:t>Senior Staff Writer</w:t>
+            </w:r>
+          </w:p>
+        </w:tc>
+        <w:tc>
+          <w:tcPr>
+            <w:tcW w:type="dxa" w:w="2160"/>
+          </w:tcPr>
+          <w:p>
+            <w:r>
+              <w:t>51:11:27</w:t>
             </w:r>
           </w:p>
         </w:tc>
@@ -832,6 +706,48 @@
           </w:tcPr>
           <w:p>
             <w:r>
+              <w:t>SOLON, ADAM L.</w:t>
+            </w:r>
+          </w:p>
+        </w:tc>
+        <w:tc>
+          <w:tcPr>
+            <w:tcW w:type="dxa" w:w="2160"/>
+          </w:tcPr>
+          <w:p>
+            <w:r>
+              <w:t>Editorial Board Photo Editor</w:t>
+            </w:r>
+          </w:p>
+        </w:tc>
+        <w:tc>
+          <w:tcPr>
+            <w:tcW w:type="dxa" w:w="2160"/>
+          </w:tcPr>
+          <w:p>
+            <w:r>
+              <w:t>25:46:45</w:t>
+            </w:r>
+          </w:p>
+        </w:tc>
+        <w:tc>
+          <w:tcPr>
+            <w:tcW w:type="dxa" w:w="2160"/>
+          </w:tcPr>
+          <w:p>
+            <w:r>
+              <w:t>Incomplete</w:t>
+            </w:r>
+          </w:p>
+        </w:tc>
+      </w:tr>
+      <w:tr>
+        <w:tc>
+          <w:tcPr>
+            <w:tcW w:type="dxa" w:w="2160"/>
+          </w:tcPr>
+          <w:p>
+            <w:r>
               <w:t>LAURONILLA, ARGYLE JOSEPH  M.</w:t>
             </w:r>
           </w:p>
@@ -853,6 +769,90 @@
           <w:p>
             <w:r>
               <w:t>18:12:44</w:t>
+            </w:r>
+          </w:p>
+        </w:tc>
+        <w:tc>
+          <w:tcPr>
+            <w:tcW w:type="dxa" w:w="2160"/>
+          </w:tcPr>
+          <w:p>
+            <w:r>
+              <w:t>Incomplete</w:t>
+            </w:r>
+          </w:p>
+        </w:tc>
+      </w:tr>
+      <w:tr>
+        <w:tc>
+          <w:tcPr>
+            <w:tcW w:type="dxa" w:w="2160"/>
+          </w:tcPr>
+          <w:p>
+            <w:r>
+              <w:t>GIMENEZ, CATHYRENE A.</w:t>
+            </w:r>
+          </w:p>
+        </w:tc>
+        <w:tc>
+          <w:tcPr>
+            <w:tcW w:type="dxa" w:w="2160"/>
+          </w:tcPr>
+          <w:p>
+            <w:r>
+              <w:t>Editorial Board Finance Manager</w:t>
+            </w:r>
+          </w:p>
+        </w:tc>
+        <w:tc>
+          <w:tcPr>
+            <w:tcW w:type="dxa" w:w="2160"/>
+          </w:tcPr>
+          <w:p>
+            <w:r>
+              <w:t>16:41:35</w:t>
+            </w:r>
+          </w:p>
+        </w:tc>
+        <w:tc>
+          <w:tcPr>
+            <w:tcW w:type="dxa" w:w="2160"/>
+          </w:tcPr>
+          <w:p>
+            <w:r>
+              <w:t>Incomplete</w:t>
+            </w:r>
+          </w:p>
+        </w:tc>
+      </w:tr>
+      <w:tr>
+        <w:tc>
+          <w:tcPr>
+            <w:tcW w:type="dxa" w:w="2160"/>
+          </w:tcPr>
+          <w:p>
+            <w:r>
+              <w:t>TORRES, ANGELA MAE S.</w:t>
+            </w:r>
+          </w:p>
+        </w:tc>
+        <w:tc>
+          <w:tcPr>
+            <w:tcW w:type="dxa" w:w="2160"/>
+          </w:tcPr>
+          <w:p>
+            <w:r>
+              <w:t>Editorial Board Planning and Research Director</w:t>
+            </w:r>
+          </w:p>
+        </w:tc>
+        <w:tc>
+          <w:tcPr>
+            <w:tcW w:type="dxa" w:w="2160"/>
+          </w:tcPr>
+          <w:p>
+            <w:r>
+              <w:t>10:59:52</w:t>
             </w:r>
           </w:p>
         </w:tc>

</xml_diff>